<commit_message>
new title + small fixes
</commit_message>
<xml_diff>
--- a/reanalysis_3d-audio_gems_hahn-2018.docx
+++ b/reanalysis_3d-audio_gems_hahn-2018.docx
@@ -31,6 +31,12 @@
         <w:t xml:space="preserve"> </w:t>
       </w:r>
       <w:r>
+        <w:t xml:space="preserve">Immersive</w:t>
+      </w:r>
+      <w:r>
+        <w:t xml:space="preserve"> </w:t>
+      </w:r>
+      <w:r>
         <w:t xml:space="preserve">3D</w:t>
       </w:r>
       <w:r>
@@ -43,12 +49,6 @@
         <w:t xml:space="preserve"> </w:t>
       </w:r>
       <w:r>
-        <w:t xml:space="preserve">Comparative</w:t>
-      </w:r>
-      <w:r>
-        <w:t xml:space="preserve"> </w:t>
-      </w:r>
-      <w:r>
         <w:t xml:space="preserve">Reanalysis</w:t>
       </w:r>
       <w:r>
@@ -61,19 +61,43 @@
         <w:t xml:space="preserve"> </w:t>
       </w:r>
       <w:r>
+        <w:t xml:space="preserve">Data</w:t>
+      </w:r>
+      <w:r>
+        <w:t xml:space="preserve"> </w:t>
+      </w:r>
+      <w:r>
+        <w:t xml:space="preserve">From</w:t>
+      </w:r>
+      <w:r>
+        <w:t xml:space="preserve"> </w:t>
+      </w:r>
+      <w:r>
         <w:t xml:space="preserve">a</w:t>
       </w:r>
       <w:r>
         <w:t xml:space="preserve"> </w:t>
       </w:r>
       <w:r>
-        <w:t xml:space="preserve">Data</w:t>
-      </w:r>
-      <w:r>
-        <w:t xml:space="preserve"> </w:t>
-      </w:r>
-      <w:r>
-        <w:t xml:space="preserve">set</w:t>
+        <w:t xml:space="preserve">Study</w:t>
+      </w:r>
+      <w:r>
+        <w:t xml:space="preserve"> </w:t>
+      </w:r>
+      <w:r>
+        <w:t xml:space="preserve">by</w:t>
+      </w:r>
+      <w:r>
+        <w:t xml:space="preserve"> </w:t>
+      </w:r>
+      <w:r>
+        <w:t xml:space="preserve">Hahn</w:t>
+      </w:r>
+      <w:r>
+        <w:t xml:space="preserve"> </w:t>
+      </w:r>
+      <w:r>
+        <w:t xml:space="preserve">(2018)</w:t>
       </w:r>
       <w:r>
         <w:t xml:space="preserve"> </w:t>
@@ -97,13 +121,25 @@
         <w:t xml:space="preserve"> </w:t>
       </w:r>
       <w:r>
-        <w:t xml:space="preserve">Listening</w:t>
-      </w:r>
-      <w:r>
-        <w:t xml:space="preserve"> </w:t>
-      </w:r>
-      <w:r>
-        <w:t xml:space="preserve">Experience</w:t>
+        <w:t xml:space="preserve">Effects</w:t>
+      </w:r>
+      <w:r>
+        <w:t xml:space="preserve"> </w:t>
+      </w:r>
+      <w:r>
+        <w:t xml:space="preserve">of</w:t>
+      </w:r>
+      <w:r>
+        <w:t xml:space="preserve"> </w:t>
+      </w:r>
+      <w:r>
+        <w:t xml:space="preserve">Music</w:t>
+      </w:r>
+      <w:r>
+        <w:t xml:space="preserve"> </w:t>
+      </w:r>
+      <w:r>
+        <w:t xml:space="preserve">Presented</w:t>
       </w:r>
       <w:r>
         <w:t xml:space="preserve"> </w:t>
@@ -115,43 +151,19 @@
         <w:t xml:space="preserve"> </w:t>
       </w:r>
       <w:r>
-        <w:t xml:space="preserve">Stereo,</w:t>
-      </w:r>
-      <w:r>
-        <w:t xml:space="preserve"> </w:t>
-      </w:r>
-      <w:r>
-        <w:t xml:space="preserve">5.1</w:t>
-      </w:r>
-      <w:r>
-        <w:t xml:space="preserve"> </w:t>
-      </w:r>
-      <w:r>
-        <w:t xml:space="preserve">Surround</w:t>
-      </w:r>
-      <w:r>
-        <w:t xml:space="preserve"> </w:t>
-      </w:r>
-      <w:r>
-        <w:t xml:space="preserve">Sound</w:t>
-      </w:r>
-      <w:r>
-        <w:t xml:space="preserve"> </w:t>
-      </w:r>
-      <w:r>
-        <w:t xml:space="preserve">and</w:t>
-      </w:r>
-      <w:r>
-        <w:t xml:space="preserve"> </w:t>
-      </w:r>
-      <w:r>
-        <w:t xml:space="preserve">3D</w:t>
+        <w:t xml:space="preserve">Various</w:t>
       </w:r>
       <w:r>
         <w:t xml:space="preserve"> </w:t>
       </w:r>
       <w:r>
         <w:t xml:space="preserve">Audio</w:t>
+      </w:r>
+      <w:r>
+        <w:t xml:space="preserve"> </w:t>
+      </w:r>
+      <w:r>
+        <w:t xml:space="preserve">Formats</w:t>
       </w:r>
     </w:p>
     <w:p>
@@ -3030,7 +3042,19 @@
         <w:rPr>
           <w:rStyle w:val="NormalTok"/>
         </w:rPr>
-        <w:t xml:space="preserve">(participant, vars_vector)</w:t>
+        <w:t xml:space="preserve">(participant, </w:t>
+      </w:r>
+      <w:r>
+        <w:rPr>
+          <w:rStyle w:val="FunctionTok"/>
+        </w:rPr>
+        <w:t xml:space="preserve">all_of</w:t>
+      </w:r>
+      <w:r>
+        <w:rPr>
+          <w:rStyle w:val="NormalTok"/>
+        </w:rPr>
+        <w:t xml:space="preserve">(vars_vector))</w:t>
       </w:r>
       <w:r>
         <w:br/>
@@ -5896,7 +5920,7 @@
         <w:rPr>
           <w:rStyle w:val="VerbatimChar"/>
         </w:rPr>
-        <w:t xml:space="preserve">## # A tibble: 10 x 5</w:t>
+        <w:t xml:space="preserve">## # A tibble: 10 × 5</w:t>
       </w:r>
       <w:r>
         <w:br/>

</xml_diff>